<commit_message>
Fixing time complexity of getKClusters
</commit_message>
<xml_diff>
--- a/Documentation.docx
+++ b/Documentation.docx
@@ -540,6 +540,7 @@
                 <w:szCs w:val="30"/>
               </w:rPr>
             </w:pPr>
+            <w:proofErr w:type="spellStart"/>
             <w:r>
               <w:rPr>
                 <w:rFonts w:eastAsia="Calibri"/>
@@ -548,7 +549,18 @@
                 <w:sz w:val="30"/>
                 <w:szCs w:val="30"/>
               </w:rPr>
-              <w:t>Nourhan Abdel-Karim Khalaf Abdel-Hafez</w:t>
+              <w:t>Nourhan</w:t>
+            </w:r>
+            <w:proofErr w:type="spellEnd"/>
+            <w:r>
+              <w:rPr>
+                <w:rFonts w:eastAsia="Calibri"/>
+                <w:b/>
+                <w:bCs/>
+                <w:sz w:val="30"/>
+                <w:szCs w:val="30"/>
+              </w:rPr>
+              <w:t xml:space="preserve"> Abdel-Karim Khalaf Abdel-Hafez</w:t>
             </w:r>
           </w:p>
         </w:tc>
@@ -1558,7 +1570,29 @@
           <w:sz w:val="36"/>
           <w:szCs w:val="36"/>
         </w:rPr>
-        <w:t>Name: getDistincitColors.</w:t>
+        <w:t xml:space="preserve">Name: </w:t>
+      </w:r>
+      <w:proofErr w:type="spellStart"/>
+      <w:r>
+        <w:rPr>
+          <w:b/>
+          <w:bCs/>
+          <w:color w:val="1F3864" w:themeColor="accent1" w:themeShade="80"/>
+          <w:sz w:val="36"/>
+          <w:szCs w:val="36"/>
+        </w:rPr>
+        <w:t>getDistincitColors</w:t>
+      </w:r>
+      <w:proofErr w:type="spellEnd"/>
+      <w:r>
+        <w:rPr>
+          <w:b/>
+          <w:bCs/>
+          <w:color w:val="1F3864" w:themeColor="accent1" w:themeShade="80"/>
+          <w:sz w:val="36"/>
+          <w:szCs w:val="36"/>
+        </w:rPr>
+        <w:t>.</w:t>
       </w:r>
     </w:p>
     <w:p>
@@ -1584,7 +1618,29 @@
           <w:sz w:val="36"/>
           <w:szCs w:val="36"/>
         </w:rPr>
-        <w:t>input: ImageMatrix.</w:t>
+        <w:t xml:space="preserve">input: </w:t>
+      </w:r>
+      <w:proofErr w:type="spellStart"/>
+      <w:r>
+        <w:rPr>
+          <w:b/>
+          <w:bCs/>
+          <w:color w:val="1F3864" w:themeColor="accent1" w:themeShade="80"/>
+          <w:sz w:val="36"/>
+          <w:szCs w:val="36"/>
+        </w:rPr>
+        <w:t>ImageMatrix</w:t>
+      </w:r>
+      <w:proofErr w:type="spellEnd"/>
+      <w:r>
+        <w:rPr>
+          <w:b/>
+          <w:bCs/>
+          <w:color w:val="1F3864" w:themeColor="accent1" w:themeShade="80"/>
+          <w:sz w:val="36"/>
+          <w:szCs w:val="36"/>
+        </w:rPr>
+        <w:t>.</w:t>
       </w:r>
     </w:p>
     <w:p>
@@ -1788,7 +1844,29 @@
           <w:sz w:val="36"/>
           <w:szCs w:val="36"/>
         </w:rPr>
-        <w:t>Name: mininmumSpanningTree.</w:t>
+        <w:t xml:space="preserve">Name: </w:t>
+      </w:r>
+      <w:proofErr w:type="spellStart"/>
+      <w:r>
+        <w:rPr>
+          <w:b/>
+          <w:bCs/>
+          <w:color w:val="1F3864" w:themeColor="accent1" w:themeShade="80"/>
+          <w:sz w:val="36"/>
+          <w:szCs w:val="36"/>
+        </w:rPr>
+        <w:t>mininmumSpanningTree</w:t>
+      </w:r>
+      <w:proofErr w:type="spellEnd"/>
+      <w:r>
+        <w:rPr>
+          <w:b/>
+          <w:bCs/>
+          <w:color w:val="1F3864" w:themeColor="accent1" w:themeShade="80"/>
+          <w:sz w:val="36"/>
+          <w:szCs w:val="36"/>
+        </w:rPr>
+        <w:t>.</w:t>
       </w:r>
     </w:p>
     <w:p>
@@ -1814,7 +1892,29 @@
           <w:sz w:val="36"/>
           <w:szCs w:val="36"/>
         </w:rPr>
-        <w:t>input: DistinctColors.</w:t>
+        <w:t xml:space="preserve">input: </w:t>
+      </w:r>
+      <w:proofErr w:type="spellStart"/>
+      <w:r>
+        <w:rPr>
+          <w:b/>
+          <w:bCs/>
+          <w:color w:val="1F3864" w:themeColor="accent1" w:themeShade="80"/>
+          <w:sz w:val="36"/>
+          <w:szCs w:val="36"/>
+        </w:rPr>
+        <w:t>DistinctColors</w:t>
+      </w:r>
+      <w:proofErr w:type="spellEnd"/>
+      <w:r>
+        <w:rPr>
+          <w:b/>
+          <w:bCs/>
+          <w:color w:val="1F3864" w:themeColor="accent1" w:themeShade="80"/>
+          <w:sz w:val="36"/>
+          <w:szCs w:val="36"/>
+        </w:rPr>
+        <w:t>.</w:t>
       </w:r>
     </w:p>
     <w:p>
@@ -2066,8 +2166,20 @@
           <w:sz w:val="36"/>
           <w:szCs w:val="36"/>
         </w:rPr>
-        <w:t xml:space="preserve"> Construction :</w:t>
-      </w:r>
+        <w:t xml:space="preserve"> </w:t>
+      </w:r>
+      <w:proofErr w:type="gramStart"/>
+      <w:r>
+        <w:rPr>
+          <w:b/>
+          <w:bCs/>
+          <w:color w:val="1F3864" w:themeColor="accent1" w:themeShade="80"/>
+          <w:sz w:val="36"/>
+          <w:szCs w:val="36"/>
+        </w:rPr>
+        <w:t>Construction :</w:t>
+      </w:r>
+      <w:proofErr w:type="gramEnd"/>
     </w:p>
     <w:p>
       <w:pPr>
@@ -2092,7 +2204,29 @@
           <w:sz w:val="32"/>
           <w:szCs w:val="32"/>
         </w:rPr>
-        <w:t>Name: getKClusters.</w:t>
+        <w:t xml:space="preserve">Name: </w:t>
+      </w:r>
+      <w:proofErr w:type="spellStart"/>
+      <w:r>
+        <w:rPr>
+          <w:b/>
+          <w:bCs/>
+          <w:color w:val="1F3864" w:themeColor="accent1" w:themeShade="80"/>
+          <w:sz w:val="32"/>
+          <w:szCs w:val="32"/>
+        </w:rPr>
+        <w:t>getKClusters</w:t>
+      </w:r>
+      <w:proofErr w:type="spellEnd"/>
+      <w:r>
+        <w:rPr>
+          <w:b/>
+          <w:bCs/>
+          <w:color w:val="1F3864" w:themeColor="accent1" w:themeShade="80"/>
+          <w:sz w:val="32"/>
+          <w:szCs w:val="32"/>
+        </w:rPr>
+        <w:t>.</w:t>
       </w:r>
     </w:p>
     <w:p>
@@ -2154,7 +2288,29 @@
           <w:sz w:val="32"/>
           <w:szCs w:val="32"/>
         </w:rPr>
-        <w:t xml:space="preserve"> dictionary composed of each distinct color and the number of cluster it belongs to</w:t>
+        <w:t xml:space="preserve"> dictionary composed of each distinct color and the number of </w:t>
+      </w:r>
+      <w:proofErr w:type="gramStart"/>
+      <w:r>
+        <w:rPr>
+          <w:b/>
+          <w:bCs/>
+          <w:color w:val="1F3864" w:themeColor="accent1" w:themeShade="80"/>
+          <w:sz w:val="32"/>
+          <w:szCs w:val="32"/>
+        </w:rPr>
+        <w:t>cluster</w:t>
+      </w:r>
+      <w:proofErr w:type="gramEnd"/>
+      <w:r>
+        <w:rPr>
+          <w:b/>
+          <w:bCs/>
+          <w:color w:val="1F3864" w:themeColor="accent1" w:themeShade="80"/>
+          <w:sz w:val="32"/>
+          <w:szCs w:val="32"/>
+        </w:rPr>
+        <w:t xml:space="preserve"> it belongs to</w:t>
       </w:r>
       <w:r>
         <w:rPr>
@@ -2300,10 +2456,10 @@
           <w:szCs w:val="32"/>
         </w:rPr>
         <w:drawing>
-          <wp:inline distT="0" distB="0" distL="0" distR="0" wp14:anchorId="37A29440" wp14:editId="214A38A6">
-            <wp:extent cx="5943600" cy="4999355"/>
+          <wp:inline distT="0" distB="0" distL="0" distR="0" wp14:anchorId="30668A18" wp14:editId="7FD5EF56">
+            <wp:extent cx="5943600" cy="4174490"/>
             <wp:effectExtent l="0" t="0" r="0" b="0"/>
-            <wp:docPr id="7" name="Picture 7" descr="Text&#10;&#10;Description automatically generated with medium confidence"/>
+            <wp:docPr id="8" name="Picture 8" descr="Graphical user interface, text, application&#10;&#10;Description automatically generated"/>
             <wp:cNvGraphicFramePr>
               <a:graphicFrameLocks xmlns:a="http://schemas.openxmlformats.org/drawingml/2006/main" noChangeAspect="1"/>
             </wp:cNvGraphicFramePr>
@@ -2311,7 +2467,7 @@
               <a:graphicData uri="http://schemas.openxmlformats.org/drawingml/2006/picture">
                 <pic:pic xmlns:pic="http://schemas.openxmlformats.org/drawingml/2006/picture">
                   <pic:nvPicPr>
-                    <pic:cNvPr id="7" name="Picture 7" descr="Text&#10;&#10;Description automatically generated with medium confidence"/>
+                    <pic:cNvPr id="8" name="Picture 8" descr="Graphical user interface, text, application&#10;&#10;Description automatically generated"/>
                     <pic:cNvPicPr/>
                   </pic:nvPicPr>
                   <pic:blipFill>
@@ -2329,7 +2485,7 @@
                   <pic:spPr>
                     <a:xfrm>
                       <a:off x="0" y="0"/>
-                      <a:ext cx="5943600" cy="4999355"/>
+                      <a:ext cx="5943600" cy="4174490"/>
                     </a:xfrm>
                     <a:prstGeom prst="rect">
                       <a:avLst/>
@@ -2384,6 +2540,45 @@
     <w:p>
       <w:pPr>
         <w:pStyle w:val="ListParagraph"/>
+        <w:ind w:left="540"/>
+        <w:rPr>
+          <w:b/>
+          <w:bCs/>
+          <w:color w:val="1F3864" w:themeColor="accent1" w:themeShade="80"/>
+          <w:sz w:val="36"/>
+          <w:szCs w:val="36"/>
+        </w:rPr>
+      </w:pPr>
+    </w:p>
+    <w:p>
+      <w:pPr>
+        <w:pStyle w:val="ListParagraph"/>
+        <w:ind w:left="540"/>
+        <w:rPr>
+          <w:b/>
+          <w:bCs/>
+          <w:color w:val="1F3864" w:themeColor="accent1" w:themeShade="80"/>
+          <w:sz w:val="36"/>
+          <w:szCs w:val="36"/>
+        </w:rPr>
+      </w:pPr>
+    </w:p>
+    <w:p>
+      <w:pPr>
+        <w:pStyle w:val="ListParagraph"/>
+        <w:ind w:left="540"/>
+        <w:rPr>
+          <w:b/>
+          <w:bCs/>
+          <w:color w:val="1F3864" w:themeColor="accent1" w:themeShade="80"/>
+          <w:sz w:val="36"/>
+          <w:szCs w:val="36"/>
+        </w:rPr>
+      </w:pPr>
+    </w:p>
+    <w:p>
+      <w:pPr>
+        <w:pStyle w:val="ListParagraph"/>
         <w:numPr>
           <w:ilvl w:val="0"/>
           <w:numId w:val="2"/>
@@ -2441,7 +2636,29 @@
           <w:sz w:val="32"/>
           <w:szCs w:val="32"/>
         </w:rPr>
-        <w:t>Name: getClusterRepresentitive.</w:t>
+        <w:t xml:space="preserve">Name: </w:t>
+      </w:r>
+      <w:proofErr w:type="spellStart"/>
+      <w:r>
+        <w:rPr>
+          <w:b/>
+          <w:bCs/>
+          <w:color w:val="1F3864" w:themeColor="accent1" w:themeShade="80"/>
+          <w:sz w:val="32"/>
+          <w:szCs w:val="32"/>
+        </w:rPr>
+        <w:t>getClusterRepresentitive</w:t>
+      </w:r>
+      <w:proofErr w:type="spellEnd"/>
+      <w:r>
+        <w:rPr>
+          <w:b/>
+          <w:bCs/>
+          <w:color w:val="1F3864" w:themeColor="accent1" w:themeShade="80"/>
+          <w:sz w:val="32"/>
+          <w:szCs w:val="32"/>
+        </w:rPr>
+        <w:t>.</w:t>
       </w:r>
     </w:p>
     <w:p>
@@ -2813,6 +3030,7 @@
         </w:rPr>
         <w:t xml:space="preserve">Name: </w:t>
       </w:r>
+      <w:proofErr w:type="spellStart"/>
       <w:r>
         <w:rPr>
           <w:b/>
@@ -2823,6 +3041,7 @@
         </w:rPr>
         <w:t>calculateMean</w:t>
       </w:r>
+      <w:proofErr w:type="spellEnd"/>
       <w:r>
         <w:rPr>
           <w:b/>
@@ -2859,6 +3078,7 @@
         </w:rPr>
         <w:t xml:space="preserve">input: </w:t>
       </w:r>
+      <w:proofErr w:type="spellStart"/>
       <w:r>
         <w:rPr>
           <w:b/>
@@ -2869,6 +3089,7 @@
         </w:rPr>
         <w:t>alledges</w:t>
       </w:r>
+      <w:proofErr w:type="spellEnd"/>
       <w:r>
         <w:rPr>
           <w:b/>
@@ -3080,6 +3301,7 @@
         </w:rPr>
         <w:t xml:space="preserve">Name: </w:t>
       </w:r>
+      <w:proofErr w:type="spellStart"/>
       <w:r>
         <w:rPr>
           <w:b/>
@@ -3090,6 +3312,7 @@
         </w:rPr>
         <w:t>calculateStandardDeviation</w:t>
       </w:r>
+      <w:proofErr w:type="spellEnd"/>
       <w:r>
         <w:rPr>
           <w:b/>
@@ -3126,6 +3349,7 @@
         </w:rPr>
         <w:t xml:space="preserve">input: </w:t>
       </w:r>
+      <w:proofErr w:type="spellStart"/>
       <w:r>
         <w:rPr>
           <w:b/>
@@ -3136,6 +3360,7 @@
         </w:rPr>
         <w:t>alledges</w:t>
       </w:r>
+      <w:proofErr w:type="spellEnd"/>
       <w:r>
         <w:rPr>
           <w:b/>
@@ -3338,6 +3563,7 @@
         </w:rPr>
         <w:t xml:space="preserve">Name: </w:t>
       </w:r>
+      <w:proofErr w:type="spellStart"/>
       <w:r>
         <w:rPr>
           <w:b/>
@@ -3348,6 +3574,7 @@
         </w:rPr>
         <w:t>KClustersDetection</w:t>
       </w:r>
+      <w:proofErr w:type="spellEnd"/>
       <w:r>
         <w:rPr>
           <w:b/>

</xml_diff>